<commit_message>
extra info added to cheatsheet
</commit_message>
<xml_diff>
--- a/CheatSheet.docx
+++ b/CheatSheet.docx
@@ -86,7 +86,7 @@
               <w:rPr>
                 <w:sz w:val="19"/>
                 <w:szCs w:val="19"/>
-                <w:lang w:val="nl-NL"/>
+                <w:lang w:val="en-US"/>
               </w:rPr>
             </w:pPr>
           </w:p>
@@ -245,6 +245,14 @@
                 <w:lang w:val="en-US"/>
               </w:rPr>
             </w:pPr>
+            <w:r>
+              <w:rPr>
+                <w:sz w:val="19"/>
+                <w:szCs w:val="19"/>
+                <w:lang w:val="en-US"/>
+              </w:rPr>
+              <w:t>show all columns of dataframe</w:t>
+            </w:r>
           </w:p>
         </w:tc>
       </w:tr>
@@ -283,6 +291,14 @@
                 <w:lang w:val="en-US"/>
               </w:rPr>
             </w:pPr>
+            <w:r>
+              <w:rPr>
+                <w:sz w:val="19"/>
+                <w:szCs w:val="19"/>
+                <w:lang w:val="en-US"/>
+              </w:rPr>
+              <w:t>show more rows of dataframe</w:t>
+            </w:r>
           </w:p>
         </w:tc>
       </w:tr>
@@ -314,7 +330,27 @@
           <w:szCs w:val="19"/>
           <w:lang w:val="en-US"/>
         </w:rPr>
-        <w:t>Reading data</w:t>
+        <w:t xml:space="preserve">Reading </w:t>
+      </w:r>
+      <w:r>
+        <w:rPr>
+          <w:b/>
+          <w:bCs/>
+          <w:sz w:val="19"/>
+          <w:szCs w:val="19"/>
+          <w:lang w:val="en-US"/>
+        </w:rPr>
+        <w:t xml:space="preserve">and saving </w:t>
+      </w:r>
+      <w:r>
+        <w:rPr>
+          <w:b/>
+          <w:bCs/>
+          <w:sz w:val="19"/>
+          <w:szCs w:val="19"/>
+          <w:lang w:val="en-US"/>
+        </w:rPr>
+        <w:t>data</w:t>
       </w:r>
     </w:p>
     <w:tbl>
@@ -347,31 +383,77 @@
                 <w:szCs w:val="19"/>
                 <w:lang w:val="en-US"/>
               </w:rPr>
-              <w:t>df = pd.read_csv('most_voted_titles</w:t>
-            </w:r>
-            <w:r>
-              <w:rPr>
-                <w:sz w:val="19"/>
-                <w:szCs w:val="19"/>
-                <w:lang w:val="en-US"/>
-              </w:rPr>
-              <w:t>.</w:t>
-            </w:r>
-            <w:r>
-              <w:rPr>
-                <w:sz w:val="19"/>
-                <w:szCs w:val="19"/>
-                <w:lang w:val="en-US"/>
-              </w:rPr>
-              <w:t>csv'</w:t>
-            </w:r>
-            <w:r>
-              <w:rPr>
-                <w:sz w:val="19"/>
-                <w:szCs w:val="19"/>
-                <w:lang w:val="en-US"/>
-              </w:rPr>
-              <w:t>, header=0, sep=','</w:t>
+              <w:t>df = pd.read_csv('most_voted_titles.csv', header=0, sep=',')</w:t>
+            </w:r>
+          </w:p>
+        </w:tc>
+        <w:tc>
+          <w:tcPr>
+            <w:tcW w:w="4110" w:type="dxa"/>
+          </w:tcPr>
+          <w:p>
+            <w:pPr>
+              <w:rPr>
+                <w:sz w:val="19"/>
+                <w:szCs w:val="19"/>
+                <w:lang w:val="en-US"/>
+              </w:rPr>
+            </w:pPr>
+            <w:r>
+              <w:rPr>
+                <w:sz w:val="19"/>
+                <w:szCs w:val="19"/>
+                <w:lang w:val="en-US"/>
+              </w:rPr>
+              <w:t>read csv, specifying it has headers in row 0</w:t>
+            </w:r>
+          </w:p>
+        </w:tc>
+      </w:tr>
+      <w:tr>
+        <w:tc>
+          <w:tcPr>
+            <w:tcW w:w="6096" w:type="dxa"/>
+          </w:tcPr>
+          <w:p>
+            <w:pPr>
+              <w:rPr>
+                <w:sz w:val="19"/>
+                <w:szCs w:val="19"/>
+                <w:lang w:val="en-US"/>
+              </w:rPr>
+            </w:pPr>
+            <w:r>
+              <w:rPr>
+                <w:sz w:val="19"/>
+                <w:szCs w:val="19"/>
+                <w:lang w:val="en-US"/>
+              </w:rPr>
+              <w:t>df.to_csv('</w:t>
+            </w:r>
+            <w:r>
+              <w:rPr>
+                <w:sz w:val="19"/>
+                <w:szCs w:val="19"/>
+                <w:lang w:val="en-US"/>
+              </w:rPr>
+              <w:t>new_movies_selection.csv</w:t>
+            </w:r>
+            <w:r>
+              <w:rPr>
+                <w:sz w:val="19"/>
+                <w:szCs w:val="19"/>
+                <w:lang w:val="en-US"/>
+              </w:rPr>
+              <w:t>'</w:t>
+            </w:r>
+            <w:r>
+              <w:rPr>
+                <w:sz w:val="19"/>
+                <w:szCs w:val="19"/>
+                <w:lang w:val="en-US"/>
+              </w:rPr>
+              <w:t>, header=True, index=False</w:t>
             </w:r>
             <w:r>
               <w:rPr>
@@ -401,7 +483,7 @@
                 <w:szCs w:val="19"/>
                 <w:lang w:val="en-US"/>
               </w:rPr>
-              <w:t>read csv, specifying it has headers in row 0</w:t>
+              <w:t>save to csv, include header, don't include index</w:t>
             </w:r>
           </w:p>
         </w:tc>
@@ -637,52 +719,6 @@
                 <w:szCs w:val="19"/>
                 <w:lang w:val="en-US"/>
               </w:rPr>
-              <w:t>type(df)</w:t>
-            </w:r>
-          </w:p>
-        </w:tc>
-        <w:tc>
-          <w:tcPr>
-            <w:tcW w:w="4110" w:type="dxa"/>
-          </w:tcPr>
-          <w:p>
-            <w:pPr>
-              <w:rPr>
-                <w:sz w:val="19"/>
-                <w:szCs w:val="19"/>
-                <w:lang w:val="en-US"/>
-              </w:rPr>
-            </w:pPr>
-            <w:r>
-              <w:rPr>
-                <w:sz w:val="19"/>
-                <w:szCs w:val="19"/>
-                <w:lang w:val="en-US"/>
-              </w:rPr>
-              <w:t>see datatype</w:t>
-            </w:r>
-          </w:p>
-        </w:tc>
-      </w:tr>
-      <w:tr>
-        <w:tc>
-          <w:tcPr>
-            <w:tcW w:w="6096" w:type="dxa"/>
-          </w:tcPr>
-          <w:p>
-            <w:pPr>
-              <w:rPr>
-                <w:sz w:val="19"/>
-                <w:szCs w:val="19"/>
-                <w:lang w:val="en-US"/>
-              </w:rPr>
-            </w:pPr>
-            <w:r>
-              <w:rPr>
-                <w:sz w:val="19"/>
-                <w:szCs w:val="19"/>
-                <w:lang w:val="en-US"/>
-              </w:rPr>
               <w:t>df.shape</w:t>
             </w:r>
           </w:p>
@@ -1327,23 +1363,7 @@
                 <w:szCs w:val="19"/>
                 <w:lang w:val="en-US"/>
               </w:rPr>
-              <w:t>[</w:t>
-            </w:r>
-            <w:r>
-              <w:rPr>
-                <w:sz w:val="19"/>
-                <w:szCs w:val="19"/>
-                <w:lang w:val="en-US"/>
-              </w:rPr>
-              <w:t>['tconst', 'averageRating', 'startYear']</w:t>
-            </w:r>
-            <w:r>
-              <w:rPr>
-                <w:sz w:val="19"/>
-                <w:szCs w:val="19"/>
-                <w:lang w:val="en-US"/>
-              </w:rPr>
-              <w:t>]</w:t>
+              <w:t>[['tconst', 'averageRating', 'startYear']]</w:t>
             </w:r>
           </w:p>
         </w:tc>
@@ -1549,7 +1569,165 @@
                 <w:szCs w:val="19"/>
                 <w:lang w:val="en-US"/>
               </w:rPr>
-              <w:t>conditions with multiple values</w:t>
+              <w:t xml:space="preserve">conditions </w:t>
+            </w:r>
+            <w:r>
+              <w:rPr>
+                <w:sz w:val="19"/>
+                <w:szCs w:val="19"/>
+                <w:lang w:val="en-US"/>
+              </w:rPr>
+              <w:t xml:space="preserve">based on </w:t>
+            </w:r>
+            <w:r>
+              <w:rPr>
+                <w:sz w:val="19"/>
+                <w:szCs w:val="19"/>
+                <w:lang w:val="en-US"/>
+              </w:rPr>
+              <w:t>multiple values</w:t>
+            </w:r>
+          </w:p>
+        </w:tc>
+      </w:tr>
+    </w:tbl>
+    <w:p>
+      <w:pPr>
+        <w:rPr>
+          <w:sz w:val="10"/>
+          <w:szCs w:val="10"/>
+          <w:lang w:val="en-US"/>
+        </w:rPr>
+      </w:pPr>
+    </w:p>
+    <w:p>
+      <w:pPr>
+        <w:rPr>
+          <w:b/>
+          <w:bCs/>
+          <w:sz w:val="19"/>
+          <w:szCs w:val="19"/>
+          <w:lang w:val="nl-NL"/>
+        </w:rPr>
+      </w:pPr>
+      <w:r>
+        <w:rPr>
+          <w:b/>
+          <w:bCs/>
+          <w:sz w:val="19"/>
+          <w:szCs w:val="19"/>
+          <w:lang w:val="nl-NL"/>
+        </w:rPr>
+        <w:t>Data wrangling</w:t>
+      </w:r>
+    </w:p>
+    <w:tbl>
+      <w:tblPr>
+        <w:tblStyle w:val="TableGrid"/>
+        <w:tblW w:w="10206" w:type="dxa"/>
+        <w:tblInd w:w="-5" w:type="dxa"/>
+        <w:tblLook w:val="04A0" w:firstRow="1" w:lastRow="0" w:firstColumn="1" w:lastColumn="0" w:noHBand="0" w:noVBand="1"/>
+      </w:tblPr>
+      <w:tblGrid>
+        <w:gridCol w:w="6096"/>
+        <w:gridCol w:w="4110"/>
+      </w:tblGrid>
+      <w:tr>
+        <w:tc>
+          <w:tcPr>
+            <w:tcW w:w="6096" w:type="dxa"/>
+          </w:tcPr>
+          <w:p>
+            <w:pPr>
+              <w:rPr>
+                <w:sz w:val="19"/>
+                <w:szCs w:val="19"/>
+                <w:lang w:val="en-US"/>
+              </w:rPr>
+            </w:pPr>
+            <w:r>
+              <w:rPr>
+                <w:sz w:val="19"/>
+                <w:szCs w:val="19"/>
+                <w:lang w:val="en-US"/>
+              </w:rPr>
+              <w:t>df.fillna('special value')</w:t>
+            </w:r>
+          </w:p>
+        </w:tc>
+        <w:tc>
+          <w:tcPr>
+            <w:tcW w:w="4110" w:type="dxa"/>
+          </w:tcPr>
+          <w:p>
+            <w:pPr>
+              <w:rPr>
+                <w:sz w:val="19"/>
+                <w:szCs w:val="19"/>
+                <w:lang w:val="en-US"/>
+              </w:rPr>
+            </w:pPr>
+            <w:r>
+              <w:rPr>
+                <w:sz w:val="19"/>
+                <w:szCs w:val="19"/>
+                <w:lang w:val="en-US"/>
+              </w:rPr>
+              <w:t>fill all null values with a special value</w:t>
+            </w:r>
+          </w:p>
+        </w:tc>
+      </w:tr>
+      <w:tr>
+        <w:tc>
+          <w:tcPr>
+            <w:tcW w:w="6096" w:type="dxa"/>
+          </w:tcPr>
+          <w:p>
+            <w:pPr>
+              <w:rPr>
+                <w:sz w:val="19"/>
+                <w:szCs w:val="19"/>
+                <w:lang w:val="en-US"/>
+              </w:rPr>
+            </w:pPr>
+            <w:r>
+              <w:rPr>
+                <w:sz w:val="19"/>
+                <w:szCs w:val="19"/>
+                <w:lang w:val="en-US"/>
+              </w:rPr>
+              <w:t>df.</w:t>
+            </w:r>
+            <w:r>
+              <w:rPr>
+                <w:sz w:val="19"/>
+                <w:szCs w:val="19"/>
+                <w:lang w:val="en-US"/>
+              </w:rPr>
+              <w:t>drop_duplicates(keep='first')</w:t>
+            </w:r>
+          </w:p>
+        </w:tc>
+        <w:tc>
+          <w:tcPr>
+            <w:tcW w:w="4110" w:type="dxa"/>
+          </w:tcPr>
+          <w:p>
+            <w:pPr>
+              <w:rPr>
+                <w:sz w:val="19"/>
+                <w:szCs w:val="19"/>
+                <w:lang w:val="en-US"/>
+              </w:rPr>
+            </w:pPr>
+            <w:r>
+              <w:rPr>
+                <w:sz w:val="19"/>
+                <w:szCs w:val="19"/>
+                <w:lang w:val="en-US"/>
+              </w:rPr>
+              <w:t>drop duplicate rows</w:t>
             </w:r>
           </w:p>
         </w:tc>
@@ -1979,15 +2157,7 @@
                 <w:szCs w:val="19"/>
                 <w:lang w:val="en-US"/>
               </w:rPr>
-              <w:t>, dropna=False</w:t>
-            </w:r>
-            <w:r>
-              <w:rPr>
-                <w:sz w:val="19"/>
-                <w:szCs w:val="19"/>
-                <w:lang w:val="en-US"/>
-              </w:rPr>
-              <w:t>)[['averageRating']].mean()</w:t>
+              <w:t>, dropna=False)[['averageRating']].mean()</w:t>
             </w:r>
           </w:p>
         </w:tc>
@@ -2042,7 +2212,27 @@
           <w:szCs w:val="19"/>
           <w:lang w:val="nl-NL"/>
         </w:rPr>
-        <w:t>Joining dataframes</w:t>
+        <w:t xml:space="preserve">Joining </w:t>
+      </w:r>
+      <w:r>
+        <w:rPr>
+          <w:b/>
+          <w:bCs/>
+          <w:sz w:val="19"/>
+          <w:szCs w:val="19"/>
+          <w:lang w:val="nl-NL"/>
+        </w:rPr>
+        <w:t xml:space="preserve">/merging </w:t>
+      </w:r>
+      <w:r>
+        <w:rPr>
+          <w:b/>
+          <w:bCs/>
+          <w:sz w:val="19"/>
+          <w:szCs w:val="19"/>
+          <w:lang w:val="nl-NL"/>
+        </w:rPr>
+        <w:t>dataframes</w:t>
       </w:r>
     </w:p>
     <w:tbl>
@@ -2069,80 +2259,36 @@
                 <w:lang w:val="en-US"/>
               </w:rPr>
             </w:pPr>
-          </w:p>
-        </w:tc>
-        <w:tc>
-          <w:tcPr>
-            <w:tcW w:w="4110" w:type="dxa"/>
-          </w:tcPr>
-          <w:p>
-            <w:pPr>
-              <w:rPr>
-                <w:sz w:val="19"/>
-                <w:szCs w:val="19"/>
-                <w:lang w:val="en-US"/>
-              </w:rPr>
-            </w:pPr>
-          </w:p>
-        </w:tc>
-      </w:tr>
-      <w:tr>
-        <w:tc>
-          <w:tcPr>
-            <w:tcW w:w="6096" w:type="dxa"/>
-          </w:tcPr>
-          <w:p>
-            <w:pPr>
-              <w:rPr>
-                <w:sz w:val="19"/>
-                <w:szCs w:val="19"/>
-                <w:lang w:val="en-US"/>
-              </w:rPr>
-            </w:pPr>
-          </w:p>
-        </w:tc>
-        <w:tc>
-          <w:tcPr>
-            <w:tcW w:w="4110" w:type="dxa"/>
-          </w:tcPr>
-          <w:p>
-            <w:pPr>
-              <w:rPr>
-                <w:sz w:val="19"/>
-                <w:szCs w:val="19"/>
-                <w:lang w:val="en-US"/>
-              </w:rPr>
-            </w:pPr>
-          </w:p>
-        </w:tc>
-      </w:tr>
-      <w:tr>
-        <w:tc>
-          <w:tcPr>
-            <w:tcW w:w="6096" w:type="dxa"/>
-          </w:tcPr>
-          <w:p>
-            <w:pPr>
-              <w:rPr>
-                <w:sz w:val="19"/>
-                <w:szCs w:val="19"/>
-                <w:lang w:val="en-US"/>
-              </w:rPr>
-            </w:pPr>
-          </w:p>
-        </w:tc>
-        <w:tc>
-          <w:tcPr>
-            <w:tcW w:w="4110" w:type="dxa"/>
-          </w:tcPr>
-          <w:p>
-            <w:pPr>
-              <w:rPr>
-                <w:sz w:val="19"/>
-                <w:szCs w:val="19"/>
-                <w:lang w:val="en-US"/>
-              </w:rPr>
-            </w:pPr>
+            <w:r>
+              <w:rPr>
+                <w:sz w:val="19"/>
+                <w:szCs w:val="19"/>
+                <w:lang w:val="en-US"/>
+              </w:rPr>
+              <w:t>df_movies.merge(df_actors, on='title', how='left')</w:t>
+            </w:r>
+          </w:p>
+        </w:tc>
+        <w:tc>
+          <w:tcPr>
+            <w:tcW w:w="4110" w:type="dxa"/>
+          </w:tcPr>
+          <w:p>
+            <w:pPr>
+              <w:rPr>
+                <w:sz w:val="19"/>
+                <w:szCs w:val="19"/>
+                <w:lang w:val="en-US"/>
+              </w:rPr>
+            </w:pPr>
+            <w:r>
+              <w:rPr>
+                <w:sz w:val="19"/>
+                <w:szCs w:val="19"/>
+                <w:lang w:val="en-US"/>
+              </w:rPr>
+              <w:t>joining 2 tables just like in SQL</w:t>
+            </w:r>
           </w:p>
         </w:tc>
       </w:tr>

</xml_diff>

<commit_message>
removed show etra columns option
</commit_message>
<xml_diff>
--- a/CheatSheet.docx
+++ b/CheatSheet.docx
@@ -292,60 +292,6 @@
                 <w:lang w:val="en-US"/>
               </w:rPr>
               <w:t>columns of dataframe</w:t>
-            </w:r>
-            <w:r>
-              <w:rPr>
-                <w:sz w:val="19"/>
-                <w:szCs w:val="19"/>
-                <w:lang w:val="en-US"/>
-              </w:rPr>
-              <w:t xml:space="preserve"> in Jupyter</w:t>
-            </w:r>
-          </w:p>
-        </w:tc>
-      </w:tr>
-      <w:tr>
-        <w:tc>
-          <w:tcPr>
-            <w:tcW w:w="6096" w:type="dxa"/>
-          </w:tcPr>
-          <w:p>
-            <w:pPr>
-              <w:rPr>
-                <w:sz w:val="19"/>
-                <w:szCs w:val="19"/>
-                <w:lang w:val="en-US"/>
-              </w:rPr>
-            </w:pPr>
-            <w:r>
-              <w:rPr>
-                <w:sz w:val="19"/>
-                <w:szCs w:val="19"/>
-                <w:lang w:val="en-US"/>
-              </w:rPr>
-              <w:t>pd.options.display.max_rows = 100</w:t>
-            </w:r>
-          </w:p>
-        </w:tc>
-        <w:tc>
-          <w:tcPr>
-            <w:tcW w:w="4110" w:type="dxa"/>
-          </w:tcPr>
-          <w:p>
-            <w:pPr>
-              <w:rPr>
-                <w:sz w:val="19"/>
-                <w:szCs w:val="19"/>
-                <w:lang w:val="en-US"/>
-              </w:rPr>
-            </w:pPr>
-            <w:r>
-              <w:rPr>
-                <w:sz w:val="19"/>
-                <w:szCs w:val="19"/>
-                <w:lang w:val="en-US"/>
-              </w:rPr>
-              <w:t>show more rows of dataframe</w:t>
             </w:r>
             <w:r>
               <w:rPr>

</xml_diff>